<commit_message>
Summary of "Fundamentals of cancer metabolites"
</commit_message>
<xml_diff>
--- a/Paper_summaries.docx
+++ b/Paper_summaries.docx
@@ -26,6 +26,346 @@
       <w:proofErr w:type="spellEnd"/>
     </w:p>
     <w:p/>
+    <w:p>
+      <w:pPr>
+        <w:pStyle w:val="berschrift2"/>
+        <w:rPr>
+          <w:lang w:val="en-US"/>
+        </w:rPr>
+      </w:pPr>
+      <w:r>
+        <w:rPr>
+          <w:lang w:val="en-US"/>
+        </w:rPr>
+        <w:t>Fundamentals of cancer metabolism</w:t>
+      </w:r>
+      <w:r>
+        <w:rPr>
+          <w:lang w:val="en-US"/>
+        </w:rPr>
+        <w:t xml:space="preserve"> - </w:t>
+      </w:r>
+      <w:proofErr w:type="spellStart"/>
+      <w:r>
+        <w:rPr>
+          <w:lang w:val="en-US"/>
+        </w:rPr>
+        <w:t>D</w:t>
+      </w:r>
+      <w:r>
+        <w:rPr>
+          <w:lang w:val="en-US"/>
+        </w:rPr>
+        <w:t>eBeradinis</w:t>
+      </w:r>
+      <w:proofErr w:type="spellEnd"/>
+    </w:p>
+    <w:p>
+      <w:pPr>
+        <w:pStyle w:val="Listenabsatz"/>
+        <w:numPr>
+          <w:ilvl w:val="0"/>
+          <w:numId w:val="1"/>
+        </w:numPr>
+        <w:rPr>
+          <w:color w:val="8AC926"/>
+          <w:sz w:val="24"/>
+          <w:szCs w:val="24"/>
+          <w:lang w:val="en-US"/>
+        </w:rPr>
+      </w:pPr>
+      <w:r>
+        <w:rPr>
+          <w:color w:val="8AC926"/>
+          <w:sz w:val="24"/>
+          <w:szCs w:val="24"/>
+          <w:lang w:val="en-US"/>
+        </w:rPr>
+        <w:t xml:space="preserve">Paper deals with the fact that cancer cells reprogram metabolic pathways </w:t>
+      </w:r>
+      <w:r>
+        <w:rPr>
+          <w:color w:val="8AC926"/>
+          <w:sz w:val="24"/>
+          <w:szCs w:val="24"/>
+          <w:lang w:val="en-US"/>
+        </w:rPr>
+        <w:t>to</w:t>
+      </w:r>
+      <w:r>
+        <w:rPr>
+          <w:color w:val="8AC926"/>
+          <w:sz w:val="24"/>
+          <w:szCs w:val="24"/>
+          <w:lang w:val="en-US"/>
+        </w:rPr>
+        <w:t xml:space="preserve"> adapt to microenvi</w:t>
+      </w:r>
+      <w:r>
+        <w:rPr>
+          <w:color w:val="8AC926"/>
+          <w:sz w:val="24"/>
+          <w:szCs w:val="24"/>
+          <w:lang w:val="en-US"/>
+        </w:rPr>
+        <w:t xml:space="preserve">ronmental changes (oxygen limitation, ATP depletion…) and thus ensure the proliferation and growth of the cancer cells </w:t>
+      </w:r>
+    </w:p>
+    <w:p>
+      <w:pPr>
+        <w:pStyle w:val="Listenabsatz"/>
+        <w:numPr>
+          <w:ilvl w:val="0"/>
+          <w:numId w:val="1"/>
+        </w:numPr>
+        <w:rPr>
+          <w:color w:val="8AC926"/>
+          <w:sz w:val="24"/>
+          <w:szCs w:val="24"/>
+          <w:lang w:val="en-US"/>
+        </w:rPr>
+      </w:pPr>
+      <w:r>
+        <w:rPr>
+          <w:color w:val="8AC926"/>
+          <w:sz w:val="24"/>
+          <w:szCs w:val="24"/>
+          <w:lang w:val="en-US"/>
+        </w:rPr>
+        <w:t>The g</w:t>
+      </w:r>
+      <w:r>
+        <w:rPr>
+          <w:color w:val="8AC926"/>
+          <w:sz w:val="24"/>
+          <w:szCs w:val="24"/>
+          <w:lang w:val="en-US"/>
+        </w:rPr>
+        <w:t>oal of reprogramming the metabolic pathways is to e.g., take up adjacent nutrients which could be used for ATP-production or generate macromolecules (proteins, lipids, nucleic acid)</w:t>
+      </w:r>
+    </w:p>
+    <w:p>
+      <w:pPr>
+        <w:pStyle w:val="Listenabsatz"/>
+        <w:numPr>
+          <w:ilvl w:val="0"/>
+          <w:numId w:val="1"/>
+        </w:numPr>
+        <w:rPr>
+          <w:color w:val="8AC926"/>
+          <w:sz w:val="24"/>
+          <w:szCs w:val="24"/>
+          <w:lang w:val="en-US"/>
+        </w:rPr>
+      </w:pPr>
+      <w:r>
+        <w:rPr>
+          <w:color w:val="8AC926"/>
+          <w:sz w:val="24"/>
+          <w:szCs w:val="24"/>
+          <w:lang w:val="en-US"/>
+        </w:rPr>
+        <w:t>Autophagy is used to m</w:t>
+      </w:r>
+      <w:r>
+        <w:rPr>
+          <w:color w:val="8AC926"/>
+          <w:sz w:val="24"/>
+          <w:szCs w:val="24"/>
+          <w:lang w:val="en-US"/>
+        </w:rPr>
+        <w:t>etabolize e</w:t>
+      </w:r>
+      <w:r>
+        <w:rPr>
+          <w:color w:val="8AC926"/>
+          <w:sz w:val="24"/>
+          <w:szCs w:val="24"/>
+          <w:lang w:val="en-US"/>
+        </w:rPr>
+        <w:t xml:space="preserve">xcessive macromolecules </w:t>
+      </w:r>
+      <w:r>
+        <w:rPr>
+          <w:color w:val="8AC926"/>
+          <w:sz w:val="24"/>
+          <w:szCs w:val="24"/>
+          <w:lang w:val="en-US"/>
+        </w:rPr>
+        <w:t xml:space="preserve">(inside or outside of the cell) to compensate </w:t>
+      </w:r>
+      <w:r>
+        <w:rPr>
+          <w:color w:val="8AC926"/>
+          <w:sz w:val="24"/>
+          <w:szCs w:val="24"/>
+          <w:lang w:val="en-US"/>
+        </w:rPr>
+        <w:t xml:space="preserve">for </w:t>
+      </w:r>
+      <w:r>
+        <w:rPr>
+          <w:color w:val="8AC926"/>
+          <w:sz w:val="24"/>
+          <w:szCs w:val="24"/>
+          <w:lang w:val="en-US"/>
+        </w:rPr>
+        <w:t>the lack of nutrients (recycle amino acids)</w:t>
+      </w:r>
+    </w:p>
+    <w:p>
+      <w:pPr>
+        <w:pStyle w:val="Listenabsatz"/>
+        <w:numPr>
+          <w:ilvl w:val="0"/>
+          <w:numId w:val="1"/>
+        </w:numPr>
+        <w:rPr>
+          <w:color w:val="8AC926"/>
+          <w:sz w:val="24"/>
+          <w:szCs w:val="24"/>
+          <w:lang w:val="en-US"/>
+        </w:rPr>
+      </w:pPr>
+      <w:r>
+        <w:rPr>
+          <w:color w:val="8AC926"/>
+          <w:sz w:val="24"/>
+          <w:szCs w:val="24"/>
+          <w:lang w:val="en-US"/>
+        </w:rPr>
+        <w:t>Mutations could be the cause of the reprogrammed pathways</w:t>
+      </w:r>
+    </w:p>
+    <w:p>
+      <w:pPr>
+        <w:pStyle w:val="Listenabsatz"/>
+        <w:numPr>
+          <w:ilvl w:val="0"/>
+          <w:numId w:val="1"/>
+        </w:numPr>
+        <w:rPr>
+          <w:color w:val="8AC926"/>
+          <w:sz w:val="24"/>
+          <w:szCs w:val="24"/>
+          <w:lang w:val="en-US"/>
+        </w:rPr>
+      </w:pPr>
+      <w:r>
+        <w:rPr>
+          <w:color w:val="8AC926"/>
+          <w:sz w:val="24"/>
+          <w:szCs w:val="24"/>
+          <w:lang w:val="en-US"/>
+        </w:rPr>
+        <w:t>The altered genetic information within a cancer cell could lead to the accumulation of certain metabolites (oncometabolite) -&gt; support cell proliferation or cell growth</w:t>
+      </w:r>
+    </w:p>
+    <w:p>
+      <w:pPr>
+        <w:pStyle w:val="Listenabsatz"/>
+        <w:numPr>
+          <w:ilvl w:val="0"/>
+          <w:numId w:val="1"/>
+        </w:numPr>
+        <w:rPr>
+          <w:color w:val="8AC926"/>
+          <w:sz w:val="24"/>
+          <w:szCs w:val="24"/>
+          <w:lang w:val="en-US"/>
+        </w:rPr>
+      </w:pPr>
+      <w:r>
+        <w:rPr>
+          <w:color w:val="8AC926"/>
+          <w:sz w:val="24"/>
+          <w:szCs w:val="24"/>
+          <w:lang w:val="en-US"/>
+        </w:rPr>
+        <w:t>Abundant metabolites could also affect other enzymes and therefore influence signaling pathways</w:t>
+      </w:r>
+    </w:p>
+    <w:p>
+      <w:pPr>
+        <w:pStyle w:val="Listenabsatz"/>
+        <w:numPr>
+          <w:ilvl w:val="0"/>
+          <w:numId w:val="1"/>
+        </w:numPr>
+        <w:rPr>
+          <w:color w:val="8AC926"/>
+          <w:sz w:val="24"/>
+          <w:szCs w:val="24"/>
+          <w:lang w:val="en-US"/>
+        </w:rPr>
+      </w:pPr>
+      <w:r>
+        <w:rPr>
+          <w:color w:val="8AC926"/>
+          <w:sz w:val="24"/>
+          <w:szCs w:val="24"/>
+          <w:lang w:val="en-US"/>
+        </w:rPr>
+        <w:t>Due to the reasons mentioned above</w:t>
+      </w:r>
+      <w:r>
+        <w:rPr>
+          <w:color w:val="8AC926"/>
+          <w:sz w:val="24"/>
+          <w:szCs w:val="24"/>
+          <w:lang w:val="en-US"/>
+        </w:rPr>
+        <w:t>,</w:t>
+      </w:r>
+      <w:r>
+        <w:rPr>
+          <w:color w:val="8AC926"/>
+          <w:sz w:val="24"/>
+          <w:szCs w:val="24"/>
+          <w:lang w:val="en-US"/>
+        </w:rPr>
+        <w:t xml:space="preserve"> knowing which pathways </w:t>
+      </w:r>
+      <w:proofErr w:type="gramStart"/>
+      <w:r>
+        <w:rPr>
+          <w:color w:val="8AC926"/>
+          <w:sz w:val="24"/>
+          <w:szCs w:val="24"/>
+          <w:lang w:val="en-US"/>
+        </w:rPr>
+        <w:t>are altered/ what kind of metabolites</w:t>
+      </w:r>
+      <w:proofErr w:type="gramEnd"/>
+      <w:r>
+        <w:rPr>
+          <w:color w:val="8AC926"/>
+          <w:sz w:val="24"/>
+          <w:szCs w:val="24"/>
+          <w:lang w:val="en-US"/>
+        </w:rPr>
+        <w:t xml:space="preserve"> accumulate inhibition could be applied in these areas -&gt; careful though: </w:t>
+      </w:r>
+      <w:r>
+        <w:rPr>
+          <w:color w:val="8AC926"/>
+          <w:sz w:val="24"/>
+          <w:szCs w:val="24"/>
+          <w:lang w:val="en-US"/>
+        </w:rPr>
+        <w:t>systemic effect of the inhibition has to be tested (difficult to replicate the tumor microenvironment in the lab)</w:t>
+      </w:r>
+    </w:p>
+    <w:p>
+      <w:pPr>
+        <w:pStyle w:val="Listenabsatz"/>
+        <w:rPr>
+          <w:sz w:val="24"/>
+          <w:szCs w:val="24"/>
+          <w:lang w:val="en-US"/>
+        </w:rPr>
+      </w:pPr>
+    </w:p>
     <w:sectPr>
       <w:pgSz w:w="11906" w:h="16838"/>
       <w:pgMar w:top="1417" w:right="1417" w:bottom="1134" w:left="1417" w:header="708" w:footer="708" w:gutter="0"/>
@@ -34,6 +374,127 @@
     </w:sectPr>
   </w:body>
 </w:document>
+</file>
+
+<file path=word/numbering.xml><?xml version="1.0" encoding="utf-8"?>
+<w:numbering xmlns:wpc="http://schemas.microsoft.com/office/word/2010/wordprocessingCanvas" xmlns:cx="http://schemas.microsoft.com/office/drawing/2014/chartex" xmlns:cx1="http://schemas.microsoft.com/office/drawing/2015/9/8/chartex" xmlns:cx2="http://schemas.microsoft.com/office/drawing/2015/10/21/chartex" xmlns:cx3="http://schemas.microsoft.com/office/drawing/2016/5/9/chartex" xmlns:cx4="http://schemas.microsoft.com/office/drawing/2016/5/10/chartex" xmlns:cx5="http://schemas.microsoft.com/office/drawing/2016/5/11/chartex" xmlns:cx6="http://schemas.microsoft.com/office/drawing/2016/5/12/chartex" xmlns:cx7="http://schemas.microsoft.com/office/drawing/2016/5/13/chartex" xmlns:cx8="http://schemas.microsoft.com/office/drawing/2016/5/14/chartex" xmlns:mc="http://schemas.openxmlformats.org/markup-compatibility/2006" xmlns:aink="http://schemas.microsoft.com/office/drawing/2016/ink" xmlns:am3d="http://schemas.microsoft.com/office/drawing/2017/model3d" xmlns:o="urn:schemas-microsoft-com:office:office" xmlns:oel="http://schemas.microsoft.com/office/2019/extlst" xmlns:r="http://schemas.openxmlformats.org/officeDocument/2006/relationships" xmlns:m="http://schemas.openxmlformats.org/officeDocument/2006/math" xmlns:v="urn:schemas-microsoft-com:vml" xmlns:wp14="http://schemas.microsoft.com/office/word/2010/wordprocessingDrawing" xmlns:wp="http://schemas.openxmlformats.org/drawingml/2006/wordprocessingDrawing" xmlns:w10="urn:schemas-microsoft-com:office:word" xmlns:w="http://schemas.openxmlformats.org/wordprocessingml/2006/main" xmlns:w14="http://schemas.microsoft.com/office/word/2010/wordml" xmlns:w15="http://schemas.microsoft.com/office/word/2012/wordml" xmlns:w16cex="http://schemas.microsoft.com/office/word/2018/wordml/cex" xmlns:w16cid="http://schemas.microsoft.com/office/word/2016/wordml/cid" xmlns:w16="http://schemas.microsoft.com/office/word/2018/wordml" xmlns:w16sdtdh="http://schemas.microsoft.com/office/word/2020/wordml/sdtdatahash" xmlns:w16se="http://schemas.microsoft.com/office/word/2015/wordml/symex" xmlns:wpg="http://schemas.microsoft.com/office/word/2010/wordprocessingGroup" xmlns:wpi="http://schemas.microsoft.com/office/word/2010/wordprocessingInk" xmlns:wne="http://schemas.microsoft.com/office/word/2006/wordml" xmlns:wps="http://schemas.microsoft.com/office/word/2010/wordprocessingShape" mc:Ignorable="w14 w15 w16se w16cid w16 w16cex w16sdtdh wp14">
+  <w:abstractNum w:abstractNumId="0" w15:restartNumberingAfterBreak="0">
+    <w:nsid w:val="619C6F2D"/>
+    <w:multiLevelType w:val="hybridMultilevel"/>
+    <w:tmpl w:val="D812B6F2"/>
+    <w:lvl w:ilvl="0" w:tplc="04070001">
+      <w:start w:val="1"/>
+      <w:numFmt w:val="bullet"/>
+      <w:lvlText w:val=""/>
+      <w:lvlJc w:val="left"/>
+      <w:pPr>
+        <w:ind w:left="720" w:hanging="360"/>
+      </w:pPr>
+      <w:rPr>
+        <w:rFonts w:ascii="Symbol" w:hAnsi="Symbol" w:hint="default"/>
+      </w:rPr>
+    </w:lvl>
+    <w:lvl w:ilvl="1" w:tplc="04070003" w:tentative="1">
+      <w:start w:val="1"/>
+      <w:numFmt w:val="bullet"/>
+      <w:lvlText w:val="o"/>
+      <w:lvlJc w:val="left"/>
+      <w:pPr>
+        <w:ind w:left="1440" w:hanging="360"/>
+      </w:pPr>
+      <w:rPr>
+        <w:rFonts w:ascii="Courier New" w:hAnsi="Courier New" w:cs="Courier New" w:hint="default"/>
+      </w:rPr>
+    </w:lvl>
+    <w:lvl w:ilvl="2" w:tplc="04070005" w:tentative="1">
+      <w:start w:val="1"/>
+      <w:numFmt w:val="bullet"/>
+      <w:lvlText w:val=""/>
+      <w:lvlJc w:val="left"/>
+      <w:pPr>
+        <w:ind w:left="2160" w:hanging="360"/>
+      </w:pPr>
+      <w:rPr>
+        <w:rFonts w:ascii="Wingdings" w:hAnsi="Wingdings" w:hint="default"/>
+      </w:rPr>
+    </w:lvl>
+    <w:lvl w:ilvl="3" w:tplc="04070001" w:tentative="1">
+      <w:start w:val="1"/>
+      <w:numFmt w:val="bullet"/>
+      <w:lvlText w:val=""/>
+      <w:lvlJc w:val="left"/>
+      <w:pPr>
+        <w:ind w:left="2880" w:hanging="360"/>
+      </w:pPr>
+      <w:rPr>
+        <w:rFonts w:ascii="Symbol" w:hAnsi="Symbol" w:hint="default"/>
+      </w:rPr>
+    </w:lvl>
+    <w:lvl w:ilvl="4" w:tplc="04070003" w:tentative="1">
+      <w:start w:val="1"/>
+      <w:numFmt w:val="bullet"/>
+      <w:lvlText w:val="o"/>
+      <w:lvlJc w:val="left"/>
+      <w:pPr>
+        <w:ind w:left="3600" w:hanging="360"/>
+      </w:pPr>
+      <w:rPr>
+        <w:rFonts w:ascii="Courier New" w:hAnsi="Courier New" w:cs="Courier New" w:hint="default"/>
+      </w:rPr>
+    </w:lvl>
+    <w:lvl w:ilvl="5" w:tplc="04070005" w:tentative="1">
+      <w:start w:val="1"/>
+      <w:numFmt w:val="bullet"/>
+      <w:lvlText w:val=""/>
+      <w:lvlJc w:val="left"/>
+      <w:pPr>
+        <w:ind w:left="4320" w:hanging="360"/>
+      </w:pPr>
+      <w:rPr>
+        <w:rFonts w:ascii="Wingdings" w:hAnsi="Wingdings" w:hint="default"/>
+      </w:rPr>
+    </w:lvl>
+    <w:lvl w:ilvl="6" w:tplc="04070001" w:tentative="1">
+      <w:start w:val="1"/>
+      <w:numFmt w:val="bullet"/>
+      <w:lvlText w:val=""/>
+      <w:lvlJc w:val="left"/>
+      <w:pPr>
+        <w:ind w:left="5040" w:hanging="360"/>
+      </w:pPr>
+      <w:rPr>
+        <w:rFonts w:ascii="Symbol" w:hAnsi="Symbol" w:hint="default"/>
+      </w:rPr>
+    </w:lvl>
+    <w:lvl w:ilvl="7" w:tplc="04070003" w:tentative="1">
+      <w:start w:val="1"/>
+      <w:numFmt w:val="bullet"/>
+      <w:lvlText w:val="o"/>
+      <w:lvlJc w:val="left"/>
+      <w:pPr>
+        <w:ind w:left="5760" w:hanging="360"/>
+      </w:pPr>
+      <w:rPr>
+        <w:rFonts w:ascii="Courier New" w:hAnsi="Courier New" w:cs="Courier New" w:hint="default"/>
+      </w:rPr>
+    </w:lvl>
+    <w:lvl w:ilvl="8" w:tplc="04070005" w:tentative="1">
+      <w:start w:val="1"/>
+      <w:numFmt w:val="bullet"/>
+      <w:lvlText w:val=""/>
+      <w:lvlJc w:val="left"/>
+      <w:pPr>
+        <w:ind w:left="6480" w:hanging="360"/>
+      </w:pPr>
+      <w:rPr>
+        <w:rFonts w:ascii="Wingdings" w:hAnsi="Wingdings" w:hint="default"/>
+      </w:rPr>
+    </w:lvl>
+  </w:abstractNum>
+  <w:num w:numId="1" w16cid:durableId="1486511422">
+    <w:abstractNumId w:val="0"/>
+  </w:num>
+</w:numbering>
 </file>
 
 <file path=word/styles.xml><?xml version="1.0" encoding="utf-8"?>
@@ -435,6 +896,28 @@
     <w:name w:val="Normal"/>
     <w:qFormat/>
   </w:style>
+  <w:style w:type="paragraph" w:styleId="berschrift2">
+    <w:name w:val="heading 2"/>
+    <w:basedOn w:val="Standard"/>
+    <w:next w:val="Standard"/>
+    <w:link w:val="berschrift2Zchn"/>
+    <w:uiPriority w:val="9"/>
+    <w:unhideWhenUsed/>
+    <w:qFormat/>
+    <w:rsid w:val="00CD4073"/>
+    <w:pPr>
+      <w:keepNext/>
+      <w:keepLines/>
+      <w:spacing w:before="40" w:after="0"/>
+      <w:outlineLvl w:val="1"/>
+    </w:pPr>
+    <w:rPr>
+      <w:rFonts w:asciiTheme="majorHAnsi" w:eastAsiaTheme="majorEastAsia" w:hAnsiTheme="majorHAnsi" w:cstheme="majorBidi"/>
+      <w:color w:val="2F5496" w:themeColor="accent1" w:themeShade="BF"/>
+      <w:sz w:val="26"/>
+      <w:szCs w:val="26"/>
+    </w:rPr>
+  </w:style>
   <w:style w:type="character" w:default="1" w:styleId="Absatz-Standardschriftart">
     <w:name w:val="Default Paragraph Font"/>
     <w:uiPriority w:val="1"/>
@@ -495,6 +978,30 @@
       <w:sz w:val="56"/>
       <w:szCs w:val="56"/>
     </w:rPr>
+  </w:style>
+  <w:style w:type="character" w:customStyle="1" w:styleId="berschrift2Zchn">
+    <w:name w:val="Überschrift 2 Zchn"/>
+    <w:basedOn w:val="Absatz-Standardschriftart"/>
+    <w:link w:val="berschrift2"/>
+    <w:uiPriority w:val="9"/>
+    <w:rsid w:val="00CD4073"/>
+    <w:rPr>
+      <w:rFonts w:asciiTheme="majorHAnsi" w:eastAsiaTheme="majorEastAsia" w:hAnsiTheme="majorHAnsi" w:cstheme="majorBidi"/>
+      <w:color w:val="2F5496" w:themeColor="accent1" w:themeShade="BF"/>
+      <w:sz w:val="26"/>
+      <w:szCs w:val="26"/>
+    </w:rPr>
+  </w:style>
+  <w:style w:type="paragraph" w:styleId="Listenabsatz">
+    <w:name w:val="List Paragraph"/>
+    <w:basedOn w:val="Standard"/>
+    <w:uiPriority w:val="34"/>
+    <w:qFormat/>
+    <w:rsid w:val="00CD4073"/>
+    <w:pPr>
+      <w:ind w:left="720"/>
+      <w:contextualSpacing/>
+    </w:pPr>
   </w:style>
 </w:styles>
 </file>

</xml_diff>

<commit_message>
Summary of "Elucidating cancer metabolic plasticity by coupling gene regulation with metabolic pathways"
</commit_message>
<xml_diff>
--- a/Paper_summaries.docx
+++ b/Paper_summaries.docx
@@ -8,57 +8,72 @@
         <w:jc w:val="center"/>
         <w:rPr>
           <w:u w:val="single"/>
+          <w:lang w:val="en-US"/>
         </w:rPr>
       </w:pPr>
       <w:r>
         <w:rPr>
           <w:u w:val="single"/>
-        </w:rPr>
-        <w:t xml:space="preserve">Paper </w:t>
-      </w:r>
-      <w:proofErr w:type="spellStart"/>
-      <w:r>
-        <w:rPr>
-          <w:u w:val="single"/>
-        </w:rPr>
-        <w:t>summaries</w:t>
-      </w:r>
-      <w:proofErr w:type="spellEnd"/>
-    </w:p>
-    <w:p/>
+          <w:lang w:val="en-US"/>
+        </w:rPr>
+        <w:t>Paper summaries</w:t>
+      </w:r>
+    </w:p>
+    <w:p>
+      <w:pPr>
+        <w:rPr>
+          <w:lang w:val="en-US"/>
+        </w:rPr>
+      </w:pPr>
+    </w:p>
     <w:p>
       <w:pPr>
         <w:pStyle w:val="berschrift2"/>
         <w:rPr>
-          <w:lang w:val="en-US"/>
-        </w:rPr>
-      </w:pPr>
-      <w:r>
-        <w:rPr>
+          <w:sz w:val="32"/>
+          <w:szCs w:val="32"/>
+          <w:lang w:val="en-US"/>
+        </w:rPr>
+      </w:pPr>
+      <w:r>
+        <w:rPr>
+          <w:sz w:val="32"/>
+          <w:szCs w:val="32"/>
           <w:lang w:val="en-US"/>
         </w:rPr>
         <w:t>Fundamentals of cancer metabolism</w:t>
       </w:r>
       <w:r>
         <w:rPr>
-          <w:lang w:val="en-US"/>
-        </w:rPr>
-        <w:t xml:space="preserve"> - </w:t>
-      </w:r>
-      <w:proofErr w:type="spellStart"/>
-      <w:r>
-        <w:rPr>
-          <w:lang w:val="en-US"/>
-        </w:rPr>
-        <w:t>D</w:t>
-      </w:r>
-      <w:r>
-        <w:rPr>
-          <w:lang w:val="en-US"/>
-        </w:rPr>
-        <w:t>eBeradinis</w:t>
-      </w:r>
-      <w:proofErr w:type="spellEnd"/>
+          <w:sz w:val="32"/>
+          <w:szCs w:val="32"/>
+          <w:lang w:val="en-US"/>
+        </w:rPr>
+        <w:t xml:space="preserve"> </w:t>
+      </w:r>
+      <w:r>
+        <w:rPr>
+          <w:sz w:val="32"/>
+          <w:szCs w:val="32"/>
+          <w:lang w:val="en-US"/>
+        </w:rPr>
+        <w:t>–</w:t>
+      </w:r>
+      <w:r>
+        <w:rPr>
+          <w:sz w:val="32"/>
+          <w:szCs w:val="32"/>
+          <w:lang w:val="en-US"/>
+        </w:rPr>
+        <w:t xml:space="preserve"> DeBeradinis</w:t>
+      </w:r>
+    </w:p>
+    <w:p>
+      <w:pPr>
+        <w:rPr>
+          <w:lang w:val="en-US"/>
+        </w:rPr>
+      </w:pPr>
     </w:p>
     <w:p>
       <w:pPr>
@@ -67,16 +82,15 @@
           <w:ilvl w:val="0"/>
           <w:numId w:val="1"/>
         </w:numPr>
-        <w:rPr>
-          <w:color w:val="8AC926"/>
-          <w:sz w:val="24"/>
-          <w:szCs w:val="24"/>
-          <w:lang w:val="en-US"/>
-        </w:rPr>
-      </w:pPr>
-      <w:r>
-        <w:rPr>
-          <w:color w:val="8AC926"/>
+        <w:jc w:val="both"/>
+        <w:rPr>
+          <w:sz w:val="24"/>
+          <w:szCs w:val="24"/>
+          <w:lang w:val="en-US"/>
+        </w:rPr>
+      </w:pPr>
+      <w:r>
+        <w:rPr>
           <w:sz w:val="24"/>
           <w:szCs w:val="24"/>
           <w:lang w:val="en-US"/>
@@ -85,7 +99,6 @@
       </w:r>
       <w:r>
         <w:rPr>
-          <w:color w:val="8AC926"/>
           <w:sz w:val="24"/>
           <w:szCs w:val="24"/>
           <w:lang w:val="en-US"/>
@@ -94,7 +107,6 @@
       </w:r>
       <w:r>
         <w:rPr>
-          <w:color w:val="8AC926"/>
           <w:sz w:val="24"/>
           <w:szCs w:val="24"/>
           <w:lang w:val="en-US"/>
@@ -103,7 +115,6 @@
       </w:r>
       <w:r>
         <w:rPr>
-          <w:color w:val="8AC926"/>
           <w:sz w:val="24"/>
           <w:szCs w:val="24"/>
           <w:lang w:val="en-US"/>
@@ -118,16 +129,15 @@
           <w:ilvl w:val="0"/>
           <w:numId w:val="1"/>
         </w:numPr>
-        <w:rPr>
-          <w:color w:val="8AC926"/>
-          <w:sz w:val="24"/>
-          <w:szCs w:val="24"/>
-          <w:lang w:val="en-US"/>
-        </w:rPr>
-      </w:pPr>
-      <w:r>
-        <w:rPr>
-          <w:color w:val="8AC926"/>
+        <w:jc w:val="both"/>
+        <w:rPr>
+          <w:sz w:val="24"/>
+          <w:szCs w:val="24"/>
+          <w:lang w:val="en-US"/>
+        </w:rPr>
+      </w:pPr>
+      <w:r>
+        <w:rPr>
           <w:sz w:val="24"/>
           <w:szCs w:val="24"/>
           <w:lang w:val="en-US"/>
@@ -136,7 +146,6 @@
       </w:r>
       <w:r>
         <w:rPr>
-          <w:color w:val="8AC926"/>
           <w:sz w:val="24"/>
           <w:szCs w:val="24"/>
           <w:lang w:val="en-US"/>
@@ -151,16 +160,15 @@
           <w:ilvl w:val="0"/>
           <w:numId w:val="1"/>
         </w:numPr>
-        <w:rPr>
-          <w:color w:val="8AC926"/>
-          <w:sz w:val="24"/>
-          <w:szCs w:val="24"/>
-          <w:lang w:val="en-US"/>
-        </w:rPr>
-      </w:pPr>
-      <w:r>
-        <w:rPr>
-          <w:color w:val="8AC926"/>
+        <w:jc w:val="both"/>
+        <w:rPr>
+          <w:sz w:val="24"/>
+          <w:szCs w:val="24"/>
+          <w:lang w:val="en-US"/>
+        </w:rPr>
+      </w:pPr>
+      <w:r>
+        <w:rPr>
           <w:sz w:val="24"/>
           <w:szCs w:val="24"/>
           <w:lang w:val="en-US"/>
@@ -169,7 +177,6 @@
       </w:r>
       <w:r>
         <w:rPr>
-          <w:color w:val="8AC926"/>
           <w:sz w:val="24"/>
           <w:szCs w:val="24"/>
           <w:lang w:val="en-US"/>
@@ -178,7 +185,6 @@
       </w:r>
       <w:r>
         <w:rPr>
-          <w:color w:val="8AC926"/>
           <w:sz w:val="24"/>
           <w:szCs w:val="24"/>
           <w:lang w:val="en-US"/>
@@ -187,7 +193,6 @@
       </w:r>
       <w:r>
         <w:rPr>
-          <w:color w:val="8AC926"/>
           <w:sz w:val="24"/>
           <w:szCs w:val="24"/>
           <w:lang w:val="en-US"/>
@@ -196,7 +201,6 @@
       </w:r>
       <w:r>
         <w:rPr>
-          <w:color w:val="8AC926"/>
           <w:sz w:val="24"/>
           <w:szCs w:val="24"/>
           <w:lang w:val="en-US"/>
@@ -205,7 +209,6 @@
       </w:r>
       <w:r>
         <w:rPr>
-          <w:color w:val="8AC926"/>
           <w:sz w:val="24"/>
           <w:szCs w:val="24"/>
           <w:lang w:val="en-US"/>
@@ -220,16 +223,15 @@
           <w:ilvl w:val="0"/>
           <w:numId w:val="1"/>
         </w:numPr>
-        <w:rPr>
-          <w:color w:val="8AC926"/>
-          <w:sz w:val="24"/>
-          <w:szCs w:val="24"/>
-          <w:lang w:val="en-US"/>
-        </w:rPr>
-      </w:pPr>
-      <w:r>
-        <w:rPr>
-          <w:color w:val="8AC926"/>
+        <w:jc w:val="both"/>
+        <w:rPr>
+          <w:sz w:val="24"/>
+          <w:szCs w:val="24"/>
+          <w:lang w:val="en-US"/>
+        </w:rPr>
+      </w:pPr>
+      <w:r>
+        <w:rPr>
           <w:sz w:val="24"/>
           <w:szCs w:val="24"/>
           <w:lang w:val="en-US"/>
@@ -244,16 +246,15 @@
           <w:ilvl w:val="0"/>
           <w:numId w:val="1"/>
         </w:numPr>
-        <w:rPr>
-          <w:color w:val="8AC926"/>
-          <w:sz w:val="24"/>
-          <w:szCs w:val="24"/>
-          <w:lang w:val="en-US"/>
-        </w:rPr>
-      </w:pPr>
-      <w:r>
-        <w:rPr>
-          <w:color w:val="8AC926"/>
+        <w:jc w:val="both"/>
+        <w:rPr>
+          <w:sz w:val="24"/>
+          <w:szCs w:val="24"/>
+          <w:lang w:val="en-US"/>
+        </w:rPr>
+      </w:pPr>
+      <w:r>
+        <w:rPr>
           <w:sz w:val="24"/>
           <w:szCs w:val="24"/>
           <w:lang w:val="en-US"/>
@@ -268,16 +269,15 @@
           <w:ilvl w:val="0"/>
           <w:numId w:val="1"/>
         </w:numPr>
-        <w:rPr>
-          <w:color w:val="8AC926"/>
-          <w:sz w:val="24"/>
-          <w:szCs w:val="24"/>
-          <w:lang w:val="en-US"/>
-        </w:rPr>
-      </w:pPr>
-      <w:r>
-        <w:rPr>
-          <w:color w:val="8AC926"/>
+        <w:jc w:val="both"/>
+        <w:rPr>
+          <w:sz w:val="24"/>
+          <w:szCs w:val="24"/>
+          <w:lang w:val="en-US"/>
+        </w:rPr>
+      </w:pPr>
+      <w:r>
+        <w:rPr>
           <w:sz w:val="24"/>
           <w:szCs w:val="24"/>
           <w:lang w:val="en-US"/>
@@ -292,16 +292,15 @@
           <w:ilvl w:val="0"/>
           <w:numId w:val="1"/>
         </w:numPr>
-        <w:rPr>
-          <w:color w:val="8AC926"/>
-          <w:sz w:val="24"/>
-          <w:szCs w:val="24"/>
-          <w:lang w:val="en-US"/>
-        </w:rPr>
-      </w:pPr>
-      <w:r>
-        <w:rPr>
-          <w:color w:val="8AC926"/>
+        <w:jc w:val="both"/>
+        <w:rPr>
+          <w:sz w:val="24"/>
+          <w:szCs w:val="24"/>
+          <w:lang w:val="en-US"/>
+        </w:rPr>
+      </w:pPr>
+      <w:r>
+        <w:rPr>
           <w:sz w:val="24"/>
           <w:szCs w:val="24"/>
           <w:lang w:val="en-US"/>
@@ -310,7 +309,6 @@
       </w:r>
       <w:r>
         <w:rPr>
-          <w:color w:val="8AC926"/>
           <w:sz w:val="24"/>
           <w:szCs w:val="24"/>
           <w:lang w:val="en-US"/>
@@ -319,42 +317,303 @@
       </w:r>
       <w:r>
         <w:rPr>
-          <w:color w:val="8AC926"/>
-          <w:sz w:val="24"/>
-          <w:szCs w:val="24"/>
-          <w:lang w:val="en-US"/>
-        </w:rPr>
-        <w:t xml:space="preserve"> knowing which pathways </w:t>
-      </w:r>
-      <w:proofErr w:type="gramStart"/>
-      <w:r>
-        <w:rPr>
-          <w:color w:val="8AC926"/>
-          <w:sz w:val="24"/>
-          <w:szCs w:val="24"/>
-          <w:lang w:val="en-US"/>
-        </w:rPr>
-        <w:t>are altered/ what kind of metabolites</w:t>
-      </w:r>
-      <w:proofErr w:type="gramEnd"/>
-      <w:r>
-        <w:rPr>
-          <w:color w:val="8AC926"/>
-          <w:sz w:val="24"/>
-          <w:szCs w:val="24"/>
-          <w:lang w:val="en-US"/>
-        </w:rPr>
-        <w:t xml:space="preserve"> accumulate inhibition could be applied in these areas -&gt; careful though: </w:t>
-      </w:r>
-      <w:r>
-        <w:rPr>
-          <w:color w:val="8AC926"/>
+          <w:sz w:val="24"/>
+          <w:szCs w:val="24"/>
+          <w:lang w:val="en-US"/>
+        </w:rPr>
+        <w:t xml:space="preserve"> knowing which pathways are altered/ what kind of metabolites accumulate inhibition could be applied in these areas -&gt; careful though: </w:t>
+      </w:r>
+      <w:r>
+        <w:rPr>
           <w:sz w:val="24"/>
           <w:szCs w:val="24"/>
           <w:lang w:val="en-US"/>
         </w:rPr>
         <w:t>systemic effect of the inhibition has to be tested (difficult to replicate the tumor microenvironment in the lab)</w:t>
       </w:r>
+    </w:p>
+    <w:p>
+      <w:pPr>
+        <w:pStyle w:val="berschrift1"/>
+        <w:jc w:val="both"/>
+        <w:rPr>
+          <w:lang w:val="en-US"/>
+        </w:rPr>
+      </w:pPr>
+      <w:r>
+        <w:rPr>
+          <w:lang w:val="en-US"/>
+        </w:rPr>
+        <w:t>Elucidating cancer metabolic plasticity by coupling gene regulation with metabolic pathways</w:t>
+      </w:r>
+      <w:r>
+        <w:rPr>
+          <w:lang w:val="en-US"/>
+        </w:rPr>
+        <w:t xml:space="preserve"> – Jia</w:t>
+      </w:r>
+    </w:p>
+    <w:p>
+      <w:pPr>
+        <w:jc w:val="both"/>
+        <w:rPr>
+          <w:lang w:val="en-US"/>
+        </w:rPr>
+      </w:pPr>
+    </w:p>
+    <w:p>
+      <w:pPr>
+        <w:pStyle w:val="Listenabsatz"/>
+        <w:numPr>
+          <w:ilvl w:val="0"/>
+          <w:numId w:val="2"/>
+        </w:numPr>
+        <w:rPr>
+          <w:sz w:val="24"/>
+          <w:szCs w:val="24"/>
+          <w:lang w:val="en-US"/>
+        </w:rPr>
+      </w:pPr>
+      <w:r>
+        <w:rPr>
+          <w:sz w:val="24"/>
+          <w:szCs w:val="24"/>
+          <w:lang w:val="en-US"/>
+        </w:rPr>
+        <w:t>Metabolic plasticity correlates with tumor progression, metastasis</w:t>
+      </w:r>
+    </w:p>
+    <w:p>
+      <w:pPr>
+        <w:pStyle w:val="Listenabsatz"/>
+        <w:numPr>
+          <w:ilvl w:val="0"/>
+          <w:numId w:val="2"/>
+        </w:numPr>
+        <w:rPr>
+          <w:sz w:val="24"/>
+          <w:szCs w:val="24"/>
+          <w:lang w:val="en-US"/>
+        </w:rPr>
+      </w:pPr>
+      <w:r>
+        <w:rPr>
+          <w:sz w:val="24"/>
+          <w:szCs w:val="24"/>
+          <w:lang w:val="en-US"/>
+        </w:rPr>
+        <w:t>The goal of this paper is to find the link between gene regulation and metabolism in cancer cells</w:t>
+      </w:r>
+    </w:p>
+    <w:p>
+      <w:pPr>
+        <w:pStyle w:val="Listenabsatz"/>
+        <w:numPr>
+          <w:ilvl w:val="0"/>
+          <w:numId w:val="2"/>
+        </w:numPr>
+        <w:rPr>
+          <w:sz w:val="24"/>
+          <w:szCs w:val="24"/>
+          <w:lang w:val="en-US"/>
+        </w:rPr>
+      </w:pPr>
+      <w:r>
+        <w:rPr>
+          <w:sz w:val="24"/>
+          <w:szCs w:val="24"/>
+          <w:lang w:val="en-US"/>
+        </w:rPr>
+        <w:t xml:space="preserve">Problem is the </w:t>
+      </w:r>
+      <w:r>
+        <w:rPr>
+          <w:sz w:val="24"/>
+          <w:szCs w:val="24"/>
+          <w:lang w:val="en-US"/>
+        </w:rPr>
+        <w:t>huge, intertwined</w:t>
+      </w:r>
+      <w:r>
+        <w:rPr>
+          <w:sz w:val="24"/>
+          <w:szCs w:val="24"/>
+          <w:lang w:val="en-US"/>
+        </w:rPr>
+        <w:t xml:space="preserve"> network of metabolic pathways enabling cancer cells to survive/ proliferate</w:t>
+      </w:r>
+    </w:p>
+    <w:p>
+      <w:pPr>
+        <w:pStyle w:val="Listenabsatz"/>
+        <w:numPr>
+          <w:ilvl w:val="0"/>
+          <w:numId w:val="2"/>
+        </w:numPr>
+        <w:rPr>
+          <w:sz w:val="24"/>
+          <w:szCs w:val="24"/>
+          <w:lang w:val="en-US"/>
+        </w:rPr>
+      </w:pPr>
+      <w:r>
+        <w:rPr>
+          <w:sz w:val="24"/>
+          <w:szCs w:val="24"/>
+          <w:lang w:val="en-US"/>
+        </w:rPr>
+        <w:t>Many different reactions partake in the production of a certain metabolite</w:t>
+      </w:r>
+    </w:p>
+    <w:p>
+      <w:pPr>
+        <w:pStyle w:val="Listenabsatz"/>
+        <w:numPr>
+          <w:ilvl w:val="0"/>
+          <w:numId w:val="2"/>
+        </w:numPr>
+        <w:rPr>
+          <w:sz w:val="24"/>
+          <w:szCs w:val="24"/>
+          <w:lang w:val="en-US"/>
+        </w:rPr>
+      </w:pPr>
+      <w:r>
+        <w:rPr>
+          <w:sz w:val="24"/>
+          <w:szCs w:val="24"/>
+          <w:lang w:val="en-US"/>
+        </w:rPr>
+        <w:t>By breaking this complex network into a simpler framework consisting of major paths could analyze these individual paths in depth</w:t>
+      </w:r>
+    </w:p>
+    <w:p>
+      <w:pPr>
+        <w:pStyle w:val="Listenabsatz"/>
+        <w:numPr>
+          <w:ilvl w:val="0"/>
+          <w:numId w:val="2"/>
+        </w:numPr>
+        <w:rPr>
+          <w:sz w:val="24"/>
+          <w:szCs w:val="24"/>
+          <w:lang w:val="en-US"/>
+        </w:rPr>
+      </w:pPr>
+      <w:r>
+        <w:rPr>
+          <w:sz w:val="24"/>
+          <w:szCs w:val="24"/>
+          <w:lang w:val="en-US"/>
+        </w:rPr>
+        <w:t>In this case the AMP activated Protein Kinase (AMPK), HIF-1, ROS explained their observations</w:t>
+      </w:r>
+    </w:p>
+    <w:p>
+      <w:pPr>
+        <w:pStyle w:val="Listenabsatz"/>
+        <w:numPr>
+          <w:ilvl w:val="0"/>
+          <w:numId w:val="2"/>
+        </w:numPr>
+        <w:rPr>
+          <w:sz w:val="24"/>
+          <w:szCs w:val="24"/>
+          <w:lang w:val="en-US"/>
+        </w:rPr>
+      </w:pPr>
+      <w:r>
+        <w:rPr>
+          <w:sz w:val="24"/>
+          <w:szCs w:val="24"/>
+          <w:lang w:val="en-US"/>
+        </w:rPr>
+        <w:t>Discovery: three metabolic states: glycolytic, oxidative, hybrid) in cancer cells only first two states apply to normal cells</w:t>
+      </w:r>
+    </w:p>
+    <w:p>
+      <w:pPr>
+        <w:pStyle w:val="Listenabsatz"/>
+        <w:numPr>
+          <w:ilvl w:val="0"/>
+          <w:numId w:val="2"/>
+        </w:numPr>
+        <w:rPr>
+          <w:sz w:val="24"/>
+          <w:szCs w:val="24"/>
+          <w:lang w:val="en-US"/>
+        </w:rPr>
+      </w:pPr>
+      <w:r>
+        <w:rPr>
+          <w:sz w:val="24"/>
+          <w:szCs w:val="24"/>
+          <w:lang w:val="en-US"/>
+        </w:rPr>
+        <w:t xml:space="preserve">These three states correspond to the HIF-1 degradation rate and the ROS being produced due to </w:t>
+      </w:r>
+      <w:r>
+        <w:rPr>
+          <w:sz w:val="24"/>
+          <w:szCs w:val="24"/>
+          <w:lang w:val="en-US"/>
+        </w:rPr>
+        <w:t>mitochondrial respiration</w:t>
+      </w:r>
+    </w:p>
+    <w:p>
+      <w:pPr>
+        <w:pStyle w:val="Listenabsatz"/>
+        <w:numPr>
+          <w:ilvl w:val="0"/>
+          <w:numId w:val="2"/>
+        </w:numPr>
+        <w:rPr>
+          <w:sz w:val="24"/>
+          <w:szCs w:val="24"/>
+          <w:lang w:val="en-US"/>
+        </w:rPr>
+      </w:pPr>
+      <w:r>
+        <w:rPr>
+          <w:sz w:val="24"/>
+          <w:szCs w:val="24"/>
+          <w:lang w:val="en-US"/>
+        </w:rPr>
+        <w:t xml:space="preserve">Occurrence: cancer cells don’t respond to therapeutic approach because the cell switches to a different pathway -&gt; drug combination </w:t>
+      </w:r>
+    </w:p>
+    <w:p>
+      <w:pPr>
+        <w:pStyle w:val="Listenabsatz"/>
+        <w:numPr>
+          <w:ilvl w:val="0"/>
+          <w:numId w:val="2"/>
+        </w:numPr>
+        <w:rPr>
+          <w:sz w:val="24"/>
+          <w:szCs w:val="24"/>
+          <w:lang w:val="en-US"/>
+        </w:rPr>
+      </w:pPr>
+      <w:r>
+        <w:rPr>
+          <w:b/>
+          <w:sz w:val="24"/>
+          <w:szCs w:val="24"/>
+          <w:lang w:val="en-US"/>
+        </w:rPr>
+        <w:lastRenderedPageBreak/>
+        <w:t>There bioinformatic approach: the use of transcriptomics and metabolomics data from breast cancer patients revealed revealed a higher glycolytic activity in BC samples compared to normal cells; AMPK and HIF-1 activity heterogeneity</w:t>
+      </w:r>
+    </w:p>
+    <w:p>
+      <w:pPr>
+        <w:pStyle w:val="berschrift2"/>
+        <w:rPr>
+          <w:lang w:val="en-US"/>
+        </w:rPr>
+      </w:pPr>
     </w:p>
     <w:p>
       <w:pPr>
@@ -379,6 +638,119 @@
 <file path=word/numbering.xml><?xml version="1.0" encoding="utf-8"?>
 <w:numbering xmlns:wpc="http://schemas.microsoft.com/office/word/2010/wordprocessingCanvas" xmlns:cx="http://schemas.microsoft.com/office/drawing/2014/chartex" xmlns:cx1="http://schemas.microsoft.com/office/drawing/2015/9/8/chartex" xmlns:cx2="http://schemas.microsoft.com/office/drawing/2015/10/21/chartex" xmlns:cx3="http://schemas.microsoft.com/office/drawing/2016/5/9/chartex" xmlns:cx4="http://schemas.microsoft.com/office/drawing/2016/5/10/chartex" xmlns:cx5="http://schemas.microsoft.com/office/drawing/2016/5/11/chartex" xmlns:cx6="http://schemas.microsoft.com/office/drawing/2016/5/12/chartex" xmlns:cx7="http://schemas.microsoft.com/office/drawing/2016/5/13/chartex" xmlns:cx8="http://schemas.microsoft.com/office/drawing/2016/5/14/chartex" xmlns:mc="http://schemas.openxmlformats.org/markup-compatibility/2006" xmlns:aink="http://schemas.microsoft.com/office/drawing/2016/ink" xmlns:am3d="http://schemas.microsoft.com/office/drawing/2017/model3d" xmlns:o="urn:schemas-microsoft-com:office:office" xmlns:oel="http://schemas.microsoft.com/office/2019/extlst" xmlns:r="http://schemas.openxmlformats.org/officeDocument/2006/relationships" xmlns:m="http://schemas.openxmlformats.org/officeDocument/2006/math" xmlns:v="urn:schemas-microsoft-com:vml" xmlns:wp14="http://schemas.microsoft.com/office/word/2010/wordprocessingDrawing" xmlns:wp="http://schemas.openxmlformats.org/drawingml/2006/wordprocessingDrawing" xmlns:w10="urn:schemas-microsoft-com:office:word" xmlns:w="http://schemas.openxmlformats.org/wordprocessingml/2006/main" xmlns:w14="http://schemas.microsoft.com/office/word/2010/wordml" xmlns:w15="http://schemas.microsoft.com/office/word/2012/wordml" xmlns:w16cex="http://schemas.microsoft.com/office/word/2018/wordml/cex" xmlns:w16cid="http://schemas.microsoft.com/office/word/2016/wordml/cid" xmlns:w16="http://schemas.microsoft.com/office/word/2018/wordml" xmlns:w16sdtdh="http://schemas.microsoft.com/office/word/2020/wordml/sdtdatahash" xmlns:w16se="http://schemas.microsoft.com/office/word/2015/wordml/symex" xmlns:wpg="http://schemas.microsoft.com/office/word/2010/wordprocessingGroup" xmlns:wpi="http://schemas.microsoft.com/office/word/2010/wordprocessingInk" xmlns:wne="http://schemas.microsoft.com/office/word/2006/wordml" xmlns:wps="http://schemas.microsoft.com/office/word/2010/wordprocessingShape" mc:Ignorable="w14 w15 w16se w16cid w16 w16cex w16sdtdh wp14">
   <w:abstractNum w:abstractNumId="0" w15:restartNumberingAfterBreak="0">
+    <w:nsid w:val="4D840C10"/>
+    <w:multiLevelType w:val="hybridMultilevel"/>
+    <w:tmpl w:val="F4065094"/>
+    <w:lvl w:ilvl="0" w:tplc="04070001">
+      <w:start w:val="1"/>
+      <w:numFmt w:val="bullet"/>
+      <w:lvlText w:val=""/>
+      <w:lvlJc w:val="left"/>
+      <w:pPr>
+        <w:ind w:left="720" w:hanging="360"/>
+      </w:pPr>
+      <w:rPr>
+        <w:rFonts w:ascii="Symbol" w:hAnsi="Symbol" w:hint="default"/>
+      </w:rPr>
+    </w:lvl>
+    <w:lvl w:ilvl="1" w:tplc="04070003" w:tentative="1">
+      <w:start w:val="1"/>
+      <w:numFmt w:val="bullet"/>
+      <w:lvlText w:val="o"/>
+      <w:lvlJc w:val="left"/>
+      <w:pPr>
+        <w:ind w:left="1440" w:hanging="360"/>
+      </w:pPr>
+      <w:rPr>
+        <w:rFonts w:ascii="Courier New" w:hAnsi="Courier New" w:cs="Courier New" w:hint="default"/>
+      </w:rPr>
+    </w:lvl>
+    <w:lvl w:ilvl="2" w:tplc="04070005" w:tentative="1">
+      <w:start w:val="1"/>
+      <w:numFmt w:val="bullet"/>
+      <w:lvlText w:val=""/>
+      <w:lvlJc w:val="left"/>
+      <w:pPr>
+        <w:ind w:left="2160" w:hanging="360"/>
+      </w:pPr>
+      <w:rPr>
+        <w:rFonts w:ascii="Wingdings" w:hAnsi="Wingdings" w:hint="default"/>
+      </w:rPr>
+    </w:lvl>
+    <w:lvl w:ilvl="3" w:tplc="04070001" w:tentative="1">
+      <w:start w:val="1"/>
+      <w:numFmt w:val="bullet"/>
+      <w:lvlText w:val=""/>
+      <w:lvlJc w:val="left"/>
+      <w:pPr>
+        <w:ind w:left="2880" w:hanging="360"/>
+      </w:pPr>
+      <w:rPr>
+        <w:rFonts w:ascii="Symbol" w:hAnsi="Symbol" w:hint="default"/>
+      </w:rPr>
+    </w:lvl>
+    <w:lvl w:ilvl="4" w:tplc="04070003" w:tentative="1">
+      <w:start w:val="1"/>
+      <w:numFmt w:val="bullet"/>
+      <w:lvlText w:val="o"/>
+      <w:lvlJc w:val="left"/>
+      <w:pPr>
+        <w:ind w:left="3600" w:hanging="360"/>
+      </w:pPr>
+      <w:rPr>
+        <w:rFonts w:ascii="Courier New" w:hAnsi="Courier New" w:cs="Courier New" w:hint="default"/>
+      </w:rPr>
+    </w:lvl>
+    <w:lvl w:ilvl="5" w:tplc="04070005" w:tentative="1">
+      <w:start w:val="1"/>
+      <w:numFmt w:val="bullet"/>
+      <w:lvlText w:val=""/>
+      <w:lvlJc w:val="left"/>
+      <w:pPr>
+        <w:ind w:left="4320" w:hanging="360"/>
+      </w:pPr>
+      <w:rPr>
+        <w:rFonts w:ascii="Wingdings" w:hAnsi="Wingdings" w:hint="default"/>
+      </w:rPr>
+    </w:lvl>
+    <w:lvl w:ilvl="6" w:tplc="04070001" w:tentative="1">
+      <w:start w:val="1"/>
+      <w:numFmt w:val="bullet"/>
+      <w:lvlText w:val=""/>
+      <w:lvlJc w:val="left"/>
+      <w:pPr>
+        <w:ind w:left="5040" w:hanging="360"/>
+      </w:pPr>
+      <w:rPr>
+        <w:rFonts w:ascii="Symbol" w:hAnsi="Symbol" w:hint="default"/>
+      </w:rPr>
+    </w:lvl>
+    <w:lvl w:ilvl="7" w:tplc="04070003" w:tentative="1">
+      <w:start w:val="1"/>
+      <w:numFmt w:val="bullet"/>
+      <w:lvlText w:val="o"/>
+      <w:lvlJc w:val="left"/>
+      <w:pPr>
+        <w:ind w:left="5760" w:hanging="360"/>
+      </w:pPr>
+      <w:rPr>
+        <w:rFonts w:ascii="Courier New" w:hAnsi="Courier New" w:cs="Courier New" w:hint="default"/>
+      </w:rPr>
+    </w:lvl>
+    <w:lvl w:ilvl="8" w:tplc="04070005" w:tentative="1">
+      <w:start w:val="1"/>
+      <w:numFmt w:val="bullet"/>
+      <w:lvlText w:val=""/>
+      <w:lvlJc w:val="left"/>
+      <w:pPr>
+        <w:ind w:left="6480" w:hanging="360"/>
+      </w:pPr>
+      <w:rPr>
+        <w:rFonts w:ascii="Wingdings" w:hAnsi="Wingdings" w:hint="default"/>
+      </w:rPr>
+    </w:lvl>
+  </w:abstractNum>
+  <w:abstractNum w:abstractNumId="1" w15:restartNumberingAfterBreak="0">
     <w:nsid w:val="619C6F2D"/>
     <w:multiLevelType w:val="hybridMultilevel"/>
     <w:tmpl w:val="D812B6F2"/>
@@ -492,6 +864,9 @@
     </w:lvl>
   </w:abstractNum>
   <w:num w:numId="1" w16cid:durableId="1486511422">
+    <w:abstractNumId w:val="1"/>
+  </w:num>
+  <w:num w:numId="2" w16cid:durableId="156003113">
     <w:abstractNumId w:val="0"/>
   </w:num>
 </w:numbering>
@@ -896,6 +1271,27 @@
     <w:name w:val="Normal"/>
     <w:qFormat/>
   </w:style>
+  <w:style w:type="paragraph" w:styleId="berschrift1">
+    <w:name w:val="heading 1"/>
+    <w:basedOn w:val="Standard"/>
+    <w:next w:val="Standard"/>
+    <w:link w:val="berschrift1Zchn"/>
+    <w:uiPriority w:val="9"/>
+    <w:qFormat/>
+    <w:rsid w:val="00FD1C78"/>
+    <w:pPr>
+      <w:keepNext/>
+      <w:keepLines/>
+      <w:spacing w:before="240" w:after="0"/>
+      <w:outlineLvl w:val="0"/>
+    </w:pPr>
+    <w:rPr>
+      <w:rFonts w:asciiTheme="majorHAnsi" w:eastAsiaTheme="majorEastAsia" w:hAnsiTheme="majorHAnsi" w:cstheme="majorBidi"/>
+      <w:color w:val="2F5496" w:themeColor="accent1" w:themeShade="BF"/>
+      <w:sz w:val="32"/>
+      <w:szCs w:val="32"/>
+    </w:rPr>
+  </w:style>
   <w:style w:type="paragraph" w:styleId="berschrift2">
     <w:name w:val="heading 2"/>
     <w:basedOn w:val="Standard"/>
@@ -1002,6 +1398,19 @@
       <w:ind w:left="720"/>
       <w:contextualSpacing/>
     </w:pPr>
+  </w:style>
+  <w:style w:type="character" w:customStyle="1" w:styleId="berschrift1Zchn">
+    <w:name w:val="Überschrift 1 Zchn"/>
+    <w:basedOn w:val="Absatz-Standardschriftart"/>
+    <w:link w:val="berschrift1"/>
+    <w:uiPriority w:val="9"/>
+    <w:rsid w:val="00FD1C78"/>
+    <w:rPr>
+      <w:rFonts w:asciiTheme="majorHAnsi" w:eastAsiaTheme="majorEastAsia" w:hAnsiTheme="majorHAnsi" w:cstheme="majorBidi"/>
+      <w:color w:val="2F5496" w:themeColor="accent1" w:themeShade="BF"/>
+      <w:sz w:val="32"/>
+      <w:szCs w:val="32"/>
+    </w:rPr>
   </w:style>
 </w:styles>
 </file>

</xml_diff>